<commit_message>
docs(Final Report): update finals
</commit_message>
<xml_diff>
--- a/Final Report/Time Plan/Time Plan.docx
+++ b/Final Report/Time Plan/Time Plan.docx
@@ -102,15 +102,7 @@
     </w:p>
     <w:p>
       <w:r>
-        <w:t xml:space="preserve">The team initially made a rough time plan structure with estimated </w:t>
-      </w:r>
-      <w:proofErr w:type="gramStart"/>
-      <w:r>
-        <w:t>time period</w:t>
-      </w:r>
-      <w:proofErr w:type="gramEnd"/>
-      <w:r>
-        <w:t xml:space="preserve"> after each </w:t>
+        <w:t xml:space="preserve">The team initially made a rough time plan structure with estimated time period after each </w:t>
       </w:r>
       <w:r>
         <w:t>phase. This time plan functions as a base of the project planning. The team has built a</w:t>
@@ -125,15 +117,7 @@
         <w:t xml:space="preserve"> modification</w:t>
       </w:r>
       <w:r>
-        <w:t xml:space="preserve">s </w:t>
-      </w:r>
-      <w:proofErr w:type="gramStart"/>
-      <w:r>
-        <w:t>was</w:t>
-      </w:r>
-      <w:proofErr w:type="gramEnd"/>
-      <w:r>
-        <w:t xml:space="preserve"> done to this part after the design phase.</w:t>
+        <w:t>s was done to this part after the design phase.</w:t>
       </w:r>
     </w:p>
     <w:p>
@@ -413,6 +397,127 @@
       </w:r>
     </w:p>
     <w:p/>
+    <w:p>
+      <w:r>
+        <w:t>--------------</w:t>
+      </w:r>
+      <w:r>
+        <w:rPr>
+          <w:rFonts w:hint="eastAsia"/>
+        </w:rPr>
+        <w:t>新加的-</w:t>
+      </w:r>
+      <w:r>
+        <w:t>-----------</w:t>
+      </w:r>
+    </w:p>
+    <w:p>
+      <w:r>
+        <w:rPr>
+          <w:noProof/>
+        </w:rPr>
+        <w:lastRenderedPageBreak/>
+        <w:drawing>
+          <wp:inline distT="0" distB="0" distL="0" distR="0" wp14:anchorId="6BCD6450" wp14:editId="025B848A">
+            <wp:extent cx="5269865" cy="6400800"/>
+            <wp:effectExtent l="0" t="0" r="6985" b="0"/>
+            <wp:docPr id="3" name="Picture 3"/>
+            <wp:cNvGraphicFramePr>
+              <a:graphicFrameLocks xmlns:a="http://schemas.openxmlformats.org/drawingml/2006/main" noChangeAspect="1"/>
+            </wp:cNvGraphicFramePr>
+            <a:graphic xmlns:a="http://schemas.openxmlformats.org/drawingml/2006/main">
+              <a:graphicData uri="http://schemas.openxmlformats.org/drawingml/2006/picture">
+                <pic:pic xmlns:pic="http://schemas.openxmlformats.org/drawingml/2006/picture">
+                  <pic:nvPicPr>
+                    <pic:cNvPr id="0" name="Picture 1"/>
+                    <pic:cNvPicPr>
+                      <a:picLocks noChangeAspect="1" noChangeArrowheads="1"/>
+                    </pic:cNvPicPr>
+                  </pic:nvPicPr>
+                  <pic:blipFill>
+                    <a:blip r:embed="rId8" cstate="print">
+                      <a:extLst>
+                        <a:ext uri="{28A0092B-C50C-407E-A947-70E740481C1C}">
+                          <a14:useLocalDpi xmlns:a14="http://schemas.microsoft.com/office/drawing/2010/main" val="0"/>
+                        </a:ext>
+                      </a:extLst>
+                    </a:blip>
+                    <a:srcRect/>
+                    <a:stretch>
+                      <a:fillRect/>
+                    </a:stretch>
+                  </pic:blipFill>
+                  <pic:spPr bwMode="auto">
+                    <a:xfrm>
+                      <a:off x="0" y="0"/>
+                      <a:ext cx="5269865" cy="6400800"/>
+                    </a:xfrm>
+                    <a:prstGeom prst="rect">
+                      <a:avLst/>
+                    </a:prstGeom>
+                    <a:noFill/>
+                    <a:ln>
+                      <a:noFill/>
+                    </a:ln>
+                  </pic:spPr>
+                </pic:pic>
+              </a:graphicData>
+            </a:graphic>
+          </wp:inline>
+        </w:drawing>
+      </w:r>
+    </w:p>
+    <w:p>
+      <w:r>
+        <w:t>F</w:t>
+      </w:r>
+      <w:r>
+        <w:rPr>
+          <w:rFonts w:hint="eastAsia"/>
+        </w:rPr>
+        <w:t>igure</w:t>
+      </w:r>
+      <w:r>
+        <w:t xml:space="preserve"> 1.4</w:t>
+      </w:r>
+      <w:r>
+        <w:rPr>
+          <w:rFonts w:hint="eastAsia"/>
+        </w:rPr>
+        <w:t xml:space="preserve">： </w:t>
+      </w:r>
+      <w:r>
+        <w:t>Time Plan</w:t>
+      </w:r>
+      <w:r>
+        <w:t xml:space="preserve"> </w:t>
+      </w:r>
+      <w:r>
+        <w:t>o</w:t>
+      </w:r>
+      <w:r>
+        <w:t>n 9</w:t>
+      </w:r>
+      <w:r>
+        <w:rPr>
+          <w:vertAlign w:val="superscript"/>
+        </w:rPr>
+        <w:t>th</w:t>
+      </w:r>
+      <w:r>
+        <w:t xml:space="preserve"> April</w:t>
+      </w:r>
+    </w:p>
+    <w:p/>
+    <w:p>
+      <w:r>
+        <w:t xml:space="preserve">At the end of the stage of software development and final report, the Gantt chart is illustrated in Figure 1.4. All the implementation tasks were finished by 4th April. The implementation stage was planned to start on 7th December. However, due to insufficient technical research, it was postponed for four weeks. Although we start coding late, the overall duration was still almost as planned, being 13 weeks. Among 22 tasks in the implementation stage, only seven of them were completed later than planned. The final report was finished as we scheduled. The time plan was overall suitable for the project and guided the team to finish the project on time. As a reflection point, a better </w:t>
+      </w:r>
+      <w:r>
+        <w:lastRenderedPageBreak/>
+        <w:t>performed technical research would result in more time for improving the software and preparing for the presentations.</w:t>
+      </w:r>
+    </w:p>
     <w:sectPr>
       <w:pgSz w:w="11906" w:h="16838"/>
       <w:pgMar w:top="1440" w:right="1800" w:bottom="1440" w:left="1800" w:header="851" w:footer="992" w:gutter="0"/>
@@ -879,7 +984,6 @@
   <w:style w:type="character" w:default="1" w:styleId="DefaultParagraphFont">
     <w:name w:val="Default Paragraph Font"/>
     <w:uiPriority w:val="1"/>
-    <w:semiHidden/>
     <w:unhideWhenUsed/>
   </w:style>
   <w:style w:type="table" w:default="1" w:styleId="TableNormal">

</xml_diff>